<commit_message>
Test of git on Eclipse
</commit_message>
<xml_diff>
--- a/WebcrawlerSteps.docx
+++ b/WebcrawlerSteps.docx
@@ -49,8 +49,29 @@
           <w:numId w:val="1"/>
         </w:numPr>
       </w:pPr>
-      <w:bookmarkStart w:id="0" w:name="_GoBack"/>
-      <w:bookmarkEnd w:id="0"/>
+      <w:proofErr w:type="spellStart"/>
+      <w:r>
+        <w:t>As;dlfkaj;sldfkja;lsdkf;alkdfj;lak</w:t>
+      </w:r>
+      <w:proofErr w:type="spellEnd"/>
+    </w:p>
+    <w:p>
+      <w:pPr>
+        <w:pStyle w:val="ListParagraph"/>
+        <w:numPr>
+          <w:ilvl w:val="0"/>
+          <w:numId w:val="1"/>
+        </w:numPr>
+      </w:pPr>
+    </w:p>
+    <w:p>
+      <w:pPr>
+        <w:pStyle w:val="ListParagraph"/>
+        <w:numPr>
+          <w:ilvl w:val="0"/>
+          <w:numId w:val="1"/>
+        </w:numPr>
+      </w:pPr>
     </w:p>
     <w:sectPr>
       <w:pgSz w:w="12240" w:h="15840"/>

</xml_diff>